<commit_message>
I think I finished the getting started document. Just needs to be reviewed by other team members
</commit_message>
<xml_diff>
--- a/Documents/GettingStarted.docx
+++ b/Documents/GettingStarted.docx
@@ -97,13 +97,91 @@
         <w:t>Who is pillbox?</w:t>
       </w:r>
     </w:p>
-    <w:p/>
-    <w:p>
-      <w:pPr>
-        <w:rPr>
-          <w:b/>
-        </w:rPr>
-      </w:pPr>
+    <w:p>
+      <w:r>
+        <w:t xml:space="preserve">Pillbox is a small </w:t>
+      </w:r>
+      <w:proofErr w:type="gramStart"/>
+      <w:r>
+        <w:t>3 person</w:t>
+      </w:r>
+      <w:proofErr w:type="gramEnd"/>
+      <w:r>
+        <w:t xml:space="preserve"> </w:t>
+      </w:r>
+      <w:r>
+        <w:t xml:space="preserve">software engineering startup working in the health industry. </w:t>
+      </w:r>
+    </w:p>
+    <w:p>
+      <w:r>
+        <w:t xml:space="preserve">Team members: </w:t>
+      </w:r>
+    </w:p>
+    <w:p>
+      <w:pPr>
+        <w:pStyle w:val="ListParagraph"/>
+        <w:numPr>
+          <w:ilvl w:val="0"/>
+          <w:numId w:val="2"/>
+        </w:numPr>
+      </w:pPr>
+      <w:r>
+        <w:t xml:space="preserve">Carlos Santana </w:t>
+      </w:r>
+    </w:p>
+    <w:p>
+      <w:pPr>
+        <w:pStyle w:val="ListParagraph"/>
+        <w:numPr>
+          <w:ilvl w:val="0"/>
+          <w:numId w:val="2"/>
+        </w:numPr>
+      </w:pPr>
+      <w:r>
+        <w:t>Cesar Santana</w:t>
+      </w:r>
+    </w:p>
+    <w:p>
+      <w:pPr>
+        <w:pStyle w:val="ListParagraph"/>
+        <w:numPr>
+          <w:ilvl w:val="0"/>
+          <w:numId w:val="2"/>
+        </w:numPr>
+      </w:pPr>
+      <w:proofErr w:type="spellStart"/>
+      <w:r>
+        <w:t>Madeeha</w:t>
+      </w:r>
+      <w:proofErr w:type="spellEnd"/>
+      <w:r>
+        <w:t xml:space="preserve"> Khan</w:t>
+      </w:r>
+    </w:p>
+    <w:p>
+      <w:pPr>
+        <w:pStyle w:val="ListParagraph"/>
+      </w:pPr>
+    </w:p>
+    <w:p>
+      <w:pPr>
+        <w:spacing w:after="0" w:line="240" w:lineRule="auto"/>
+      </w:pPr>
+      <w:r>
+        <w:t xml:space="preserve">Our </w:t>
+      </w:r>
+      <w:r>
+        <w:t>Mission Statement</w:t>
+      </w:r>
+    </w:p>
+    <w:p>
+      <w:pPr>
+        <w:spacing w:line="240" w:lineRule="auto"/>
+      </w:pPr>
+      <w:r>
+        <w:t>To create efficient, elegant, and impactful solutions to improve the life of people.</w:t>
+      </w:r>
     </w:p>
     <w:p>
       <w:pPr>
@@ -118,8 +196,20 @@
         <w:t>What do we do?</w:t>
       </w:r>
     </w:p>
-    <w:p/>
-    <w:p/>
+    <w:p>
+      <w:r>
+        <w:t xml:space="preserve">We are currently in the process of creating a multi-platform application called “pillbox”.  </w:t>
+      </w:r>
+      <w:r>
+        <w:t xml:space="preserve">Our team uses the waterfall methodology which means we work on all aspects of the software development lifecycle. Our team </w:t>
+      </w:r>
+      <w:r>
+        <w:t>gathers</w:t>
+      </w:r>
+      <w:r>
+        <w:t xml:space="preserve"> requirements, create the designs, implement design into code, test our software, and maintain our software. </w:t>
+      </w:r>
+    </w:p>
     <w:p>
       <w:pPr>
         <w:rPr>
@@ -133,32 +223,9 @@
         <w:t>Why do we do what we do?</w:t>
       </w:r>
     </w:p>
-    <w:p/>
-    <w:p>
-      <w:r>
-        <w:t>The pillbox app</w:t>
-      </w:r>
-    </w:p>
-    <w:p>
-      <w:r>
-        <w:t>Brief intro</w:t>
-      </w:r>
-    </w:p>
-    <w:p>
-      <w:r>
-        <w:t>UML Diagram</w:t>
-      </w:r>
-      <w:bookmarkStart w:id="0" w:name="_GoBack"/>
-      <w:bookmarkEnd w:id="0"/>
-    </w:p>
-    <w:p>
-      <w:r>
-        <w:t>Parts from the SRS document</w:t>
-      </w:r>
-    </w:p>
-    <w:p>
-      <w:r>
-        <w:t>Brief overview technologies involved in pillbox app (links?)</w:t>
+    <w:p>
+      <w:r>
+        <w:t>The idea behind Pillbox is to build an application which will help patients and pharmacists better keep track of medication dispensary and usage. The application is mainly geared towards patients, and will serve a wide range of users, including the elderly and children. \\</w:t>
       </w:r>
     </w:p>
     <w:p/>
@@ -172,6 +239,273 @@
         <w:rPr>
           <w:b/>
         </w:rPr>
+        <w:t>The pillbox app</w:t>
+      </w:r>
+    </w:p>
+    <w:p>
+      <w:r>
+        <w:t>The product will have features to add, manage, and update medication usage and timings for the user in a personalized way, as well as allow them to communicate with the pharmacist who dispensed their medication to them, and with trusted loved ones (Caregiver).</w:t>
+      </w:r>
+    </w:p>
+    <w:p>
+      <w:r>
+        <w:t>The target audience of the application are people who use medication regularly. It is directed</w:t>
+      </w:r>
+      <w:r>
+        <w:t xml:space="preserve"> </w:t>
+      </w:r>
+      <w:r>
+        <w:t>especially to those who experience chronic illnesses, the elderly and/or anyone who may need</w:t>
+      </w:r>
+      <w:r>
+        <w:t xml:space="preserve"> </w:t>
+      </w:r>
+      <w:r>
+        <w:t>assistance taking medication. The goal for the application is to be easily accessible and effortless to</w:t>
+      </w:r>
+      <w:r>
+        <w:t xml:space="preserve"> </w:t>
+      </w:r>
+      <w:r>
+        <w:t>use, as well as low in data, storage.</w:t>
+      </w:r>
+    </w:p>
+    <w:p/>
+    <w:p/>
+    <w:p>
+      <w:r>
+        <w:rPr>
+          <w:noProof/>
+        </w:rPr>
+        <w:drawing>
+          <wp:inline distT="0" distB="0" distL="0" distR="0" wp14:anchorId="20FC0480" wp14:editId="77F147A8">
+            <wp:extent cx="5939790" cy="3713480"/>
+            <wp:effectExtent l="0" t="0" r="3810" b="1270"/>
+            <wp:docPr id="2" name="Picture 2"/>
+            <wp:cNvGraphicFramePr>
+              <a:graphicFrameLocks xmlns:a="http://schemas.openxmlformats.org/drawingml/2006/main" noChangeAspect="1"/>
+            </wp:cNvGraphicFramePr>
+            <a:graphic xmlns:a="http://schemas.openxmlformats.org/drawingml/2006/main">
+              <a:graphicData uri="http://schemas.openxmlformats.org/drawingml/2006/picture">
+                <pic:pic xmlns:pic="http://schemas.openxmlformats.org/drawingml/2006/picture">
+                  <pic:nvPicPr>
+                    <pic:cNvPr id="0" name="Picture 1"/>
+                    <pic:cNvPicPr>
+                      <a:picLocks noChangeAspect="1" noChangeArrowheads="1"/>
+                    </pic:cNvPicPr>
+                  </pic:nvPicPr>
+                  <pic:blipFill>
+                    <a:blip r:embed="rId6" cstate="print">
+                      <a:extLst>
+                        <a:ext uri="{28A0092B-C50C-407E-A947-70E740481C1C}">
+                          <a14:useLocalDpi xmlns:a14="http://schemas.microsoft.com/office/drawing/2010/main" val="0"/>
+                        </a:ext>
+                      </a:extLst>
+                    </a:blip>
+                    <a:srcRect/>
+                    <a:stretch>
+                      <a:fillRect/>
+                    </a:stretch>
+                  </pic:blipFill>
+                  <pic:spPr bwMode="auto">
+                    <a:xfrm>
+                      <a:off x="0" y="0"/>
+                      <a:ext cx="5939790" cy="3713480"/>
+                    </a:xfrm>
+                    <a:prstGeom prst="rect">
+                      <a:avLst/>
+                    </a:prstGeom>
+                    <a:noFill/>
+                    <a:ln>
+                      <a:noFill/>
+                    </a:ln>
+                  </pic:spPr>
+                </pic:pic>
+              </a:graphicData>
+            </a:graphic>
+          </wp:inline>
+        </w:drawing>
+      </w:r>
+    </w:p>
+    <w:p>
+      <w:r>
+        <w:t>The above diagram illustrates the three actors and their role with interacting with the system. An</w:t>
+      </w:r>
+      <w:r>
+        <w:t xml:space="preserve"> </w:t>
+      </w:r>
+      <w:r>
+        <w:t>actor is a role played by one of three users:</w:t>
+      </w:r>
+      <w:r>
+        <w:t xml:space="preserve"> </w:t>
+      </w:r>
+    </w:p>
+    <w:p>
+      <w:pPr>
+        <w:pStyle w:val="ListParagraph"/>
+        <w:numPr>
+          <w:ilvl w:val="0"/>
+          <w:numId w:val="4"/>
+        </w:numPr>
+      </w:pPr>
+      <w:r>
+        <w:t>the user, who can view their medication information, adding new prescriptions, receive</w:t>
+      </w:r>
+      <w:r>
+        <w:t xml:space="preserve"> </w:t>
+      </w:r>
+      <w:r>
+        <w:t>reminders to take medication and add pharmacy information.</w:t>
+      </w:r>
+    </w:p>
+    <w:p>
+      <w:pPr>
+        <w:pStyle w:val="ListParagraph"/>
+        <w:numPr>
+          <w:ilvl w:val="0"/>
+          <w:numId w:val="4"/>
+        </w:numPr>
+      </w:pPr>
+      <w:r>
+        <w:t>the caregiver, whose role is to reduce the isolation that patients may feel</w:t>
+      </w:r>
+    </w:p>
+    <w:p>
+      <w:pPr>
+        <w:pStyle w:val="ListParagraph"/>
+        <w:numPr>
+          <w:ilvl w:val="0"/>
+          <w:numId w:val="4"/>
+        </w:numPr>
+      </w:pPr>
+      <w:r>
+        <w:t xml:space="preserve">the pharmacist, so the user can build a trusting relationship with their </w:t>
+      </w:r>
+      <w:proofErr w:type="gramStart"/>
+      <w:r>
+        <w:t>pharmacist, and</w:t>
+      </w:r>
+      <w:proofErr w:type="gramEnd"/>
+      <w:r>
+        <w:t xml:space="preserve"> can</w:t>
+      </w:r>
+      <w:r>
+        <w:t xml:space="preserve"> </w:t>
+      </w:r>
+      <w:r>
+        <w:t>easily ask any questions and bring up any concerns they may have.</w:t>
+      </w:r>
+    </w:p>
+    <w:p>
+      <w:pPr>
+        <w:pStyle w:val="ListParagraph"/>
+        <w:numPr>
+          <w:ilvl w:val="1"/>
+          <w:numId w:val="4"/>
+        </w:numPr>
+      </w:pPr>
+      <w:r>
+        <w:t>This, we think, is essential, as patients who have a follow-up with their healthcare professional discontinue</w:t>
+      </w:r>
+      <w:r>
+        <w:t xml:space="preserve"> </w:t>
+      </w:r>
+      <w:r>
+        <w:t xml:space="preserve">medication a little less </w:t>
+      </w:r>
+      <w:proofErr w:type="spellStart"/>
+      <w:r>
+        <w:t>that</w:t>
+      </w:r>
+      <w:proofErr w:type="spellEnd"/>
+      <w:r>
+        <w:t xml:space="preserve"> 50% [1] less often that patients who do not.</w:t>
+      </w:r>
+    </w:p>
+    <w:p>
+      <w:r>
+        <w:t>For the mobile application we are using the Ionic Framework which uses HTML, CSS, Angular, and Typescript. Our server is written in .Net Core and we use SQL for storing and retrieving data.</w:t>
+      </w:r>
+      <w:r>
+        <w:t xml:space="preserve"> </w:t>
+      </w:r>
+      <w:r>
+        <w:t xml:space="preserve">If you are interested or would like to learn more about these </w:t>
+      </w:r>
+      <w:proofErr w:type="gramStart"/>
+      <w:r>
+        <w:t>technologies</w:t>
+      </w:r>
+      <w:proofErr w:type="gramEnd"/>
+      <w:r>
+        <w:t xml:space="preserve"> feel free to user the links below.</w:t>
+      </w:r>
+    </w:p>
+    <w:p>
+      <w:pPr>
+        <w:pStyle w:val="ListParagraph"/>
+        <w:numPr>
+          <w:ilvl w:val="0"/>
+          <w:numId w:val="3"/>
+        </w:numPr>
+      </w:pPr>
+      <w:hyperlink r:id="rId7" w:history="1">
+        <w:r>
+          <w:rPr>
+            <w:rStyle w:val="Hyperlink"/>
+          </w:rPr>
+          <w:t>https://ionicframework.com/</w:t>
+        </w:r>
+      </w:hyperlink>
+    </w:p>
+    <w:p>
+      <w:pPr>
+        <w:pStyle w:val="ListParagraph"/>
+        <w:numPr>
+          <w:ilvl w:val="0"/>
+          <w:numId w:val="3"/>
+        </w:numPr>
+      </w:pPr>
+      <w:hyperlink r:id="rId8" w:history="1">
+        <w:r>
+          <w:rPr>
+            <w:rStyle w:val="Hyperlink"/>
+          </w:rPr>
+          <w:t>https://angular.io/</w:t>
+        </w:r>
+      </w:hyperlink>
+    </w:p>
+    <w:p>
+      <w:pPr>
+        <w:pStyle w:val="ListParagraph"/>
+        <w:numPr>
+          <w:ilvl w:val="0"/>
+          <w:numId w:val="3"/>
+        </w:numPr>
+      </w:pPr>
+      <w:hyperlink r:id="rId9" w:history="1">
+        <w:r>
+          <w:rPr>
+            <w:rStyle w:val="Hyperlink"/>
+          </w:rPr>
+          <w:t>https://www.asp.net/core/overview/aspnet-vnext</w:t>
+        </w:r>
+      </w:hyperlink>
+    </w:p>
+    <w:p/>
+    <w:p/>
+    <w:p>
+      <w:pPr>
+        <w:rPr>
+          <w:b/>
+        </w:rPr>
+      </w:pPr>
+      <w:r>
+        <w:rPr>
+          <w:b/>
+        </w:rPr>
+        <w:lastRenderedPageBreak/>
         <w:t>Our Google Drive and Gi</w:t>
       </w:r>
       <w:r>
@@ -187,7 +521,44 @@
         <w:t>hub Repository</w:t>
       </w:r>
     </w:p>
-    <w:p/>
+    <w:p>
+      <w:r>
+        <w:t>This is where you can find all our documents and projects</w:t>
+      </w:r>
+    </w:p>
+    <w:p>
+      <w:r>
+        <w:t>Google Drive:</w:t>
+      </w:r>
+    </w:p>
+    <w:p>
+      <w:hyperlink r:id="rId10" w:history="1">
+        <w:r>
+          <w:rPr>
+            <w:rStyle w:val="Hyperlink"/>
+          </w:rPr>
+          <w:t>https://drive.google.com/drive/folders/1nABk09TJtZomGh9CjGJV3lmCK1RhL8W4?usp=sharing</w:t>
+        </w:r>
+      </w:hyperlink>
+      <w:r>
+        <w:t>’</w:t>
+      </w:r>
+    </w:p>
+    <w:p>
+      <w:r>
+        <w:t>Github Repository</w:t>
+      </w:r>
+    </w:p>
+    <w:p>
+      <w:hyperlink r:id="rId11" w:history="1">
+        <w:r>
+          <w:rPr>
+            <w:rStyle w:val="Hyperlink"/>
+          </w:rPr>
+          <w:t>https://github.com/MadeehaKhan/Pillbox</w:t>
+        </w:r>
+      </w:hyperlink>
+    </w:p>
     <w:p/>
     <w:p>
       <w:pPr>
@@ -213,6 +584,27 @@
       <w:r>
         <w:t>Pillbox Working Agreement</w:t>
       </w:r>
+      <w:r>
+        <w:t xml:space="preserve"> </w:t>
+      </w:r>
+      <w:bookmarkStart w:id="0" w:name="_GoBack"/>
+      <w:bookmarkEnd w:id="0"/>
+      <w:r>
+        <w:t>(How we complete our work)</w:t>
+      </w:r>
+    </w:p>
+    <w:p>
+      <w:pPr>
+        <w:pStyle w:val="ListParagraph"/>
+      </w:pPr>
+      <w:hyperlink r:id="rId12" w:history="1">
+        <w:r>
+          <w:rPr>
+            <w:rStyle w:val="Hyperlink"/>
+          </w:rPr>
+          <w:t>https://github.com/MadeehaKhan/Pillbox/blob/master/Documents/PillboxWorkingAgreement.docx</w:t>
+        </w:r>
+      </w:hyperlink>
     </w:p>
     <w:p>
       <w:pPr>
@@ -223,8 +615,52 @@
         </w:numPr>
       </w:pPr>
       <w:r>
+        <w:t>Pillbox poster</w:t>
+      </w:r>
+      <w:r>
+        <w:t xml:space="preserve"> (General information about the pillbox app)</w:t>
+      </w:r>
+    </w:p>
+    <w:p>
+      <w:pPr>
+        <w:pStyle w:val="ListParagraph"/>
+      </w:pPr>
+      <w:hyperlink r:id="rId13" w:history="1">
+        <w:r>
+          <w:rPr>
+            <w:rStyle w:val="Hyperlink"/>
+          </w:rPr>
+          <w:t>https://github.com/MadeehaKhan/Pillbox/blob/master/Documents/PillboxPoster.pdf</w:t>
+        </w:r>
+      </w:hyperlink>
+    </w:p>
+    <w:p>
+      <w:pPr>
+        <w:pStyle w:val="ListParagraph"/>
+        <w:numPr>
+          <w:ilvl w:val="0"/>
+          <w:numId w:val="1"/>
+        </w:numPr>
+      </w:pPr>
+      <w:r>
         <w:t>SRS Document</w:t>
       </w:r>
+      <w:r>
+        <w:t xml:space="preserve"> (Detailed design document about the pillbox app. Don’t worry too much about the details, just give it a quick read)</w:t>
+      </w:r>
+    </w:p>
+    <w:p>
+      <w:pPr>
+        <w:pStyle w:val="ListParagraph"/>
+      </w:pPr>
+      <w:hyperlink r:id="rId14" w:history="1">
+        <w:r>
+          <w:rPr>
+            <w:rStyle w:val="Hyperlink"/>
+          </w:rPr>
+          <w:t>https://docs.google.com/document/d/1VKvomhaAFyzAwmUU_Eqy91H8tXDQBFX8lUPyKeQ6W0E/edit?usp=sharing</w:t>
+        </w:r>
+      </w:hyperlink>
     </w:p>
     <w:p/>
     <w:sectPr>
@@ -240,6 +676,345 @@
 <file path=word/numbering.xml><?xml version="1.0" encoding="utf-8"?>
 <w:numbering xmlns:wpc="http://schemas.microsoft.com/office/word/2010/wordprocessingCanvas" xmlns:cx="http://schemas.microsoft.com/office/drawing/2014/chartex" xmlns:cx1="http://schemas.microsoft.com/office/drawing/2015/9/8/chartex" xmlns:cx2="http://schemas.microsoft.com/office/drawing/2015/10/21/chartex" xmlns:cx3="http://schemas.microsoft.com/office/drawing/2016/5/9/chartex" xmlns:cx4="http://schemas.microsoft.com/office/drawing/2016/5/10/chartex" xmlns:cx5="http://schemas.microsoft.com/office/drawing/2016/5/11/chartex" xmlns:cx6="http://schemas.microsoft.com/office/drawing/2016/5/12/chartex" xmlns:cx7="http://schemas.microsoft.com/office/drawing/2016/5/13/chartex" xmlns:cx8="http://schemas.microsoft.com/office/drawing/2016/5/14/chartex" xmlns:mc="http://schemas.openxmlformats.org/markup-compatibility/2006" xmlns:aink="http://schemas.microsoft.com/office/drawing/2016/ink" xmlns:am3d="http://schemas.microsoft.com/office/drawing/2017/model3d" xmlns:o="urn:schemas-microsoft-com:office:office" xmlns:r="http://schemas.openxmlformats.org/officeDocument/2006/relationships" xmlns:m="http://schemas.openxmlformats.org/officeDocument/2006/math" xmlns:v="urn:schemas-microsoft-com:vml" xmlns:wp14="http://schemas.microsoft.com/office/word/2010/wordprocessingDrawing" xmlns:wp="http://schemas.openxmlformats.org/drawingml/2006/wordprocessingDrawing" xmlns:w10="urn:schemas-microsoft-com:office:word" xmlns:w="http://schemas.openxmlformats.org/wordprocessingml/2006/main" xmlns:w14="http://schemas.microsoft.com/office/word/2010/wordml" xmlns:w15="http://schemas.microsoft.com/office/word/2012/wordml" xmlns:w16cid="http://schemas.microsoft.com/office/word/2016/wordml/cid" xmlns:w16se="http://schemas.microsoft.com/office/word/2015/wordml/symex" xmlns:wpg="http://schemas.microsoft.com/office/word/2010/wordprocessingGroup" xmlns:wpi="http://schemas.microsoft.com/office/word/2010/wordprocessingInk" xmlns:wne="http://schemas.microsoft.com/office/word/2006/wordml" xmlns:wps="http://schemas.microsoft.com/office/word/2010/wordprocessingShape" mc:Ignorable="w14 w15 w16se w16cid wp14">
   <w:abstractNum w:abstractNumId="0" w15:restartNumberingAfterBreak="0">
+    <w:nsid w:val="091B0D35"/>
+    <w:multiLevelType w:val="hybridMultilevel"/>
+    <w:tmpl w:val="9FD6493C"/>
+    <w:lvl w:ilvl="0" w:tplc="04090001">
+      <w:start w:val="1"/>
+      <w:numFmt w:val="bullet"/>
+      <w:lvlText w:val=""/>
+      <w:lvlJc w:val="left"/>
+      <w:pPr>
+        <w:ind w:left="720" w:hanging="360"/>
+      </w:pPr>
+      <w:rPr>
+        <w:rFonts w:ascii="Symbol" w:hAnsi="Symbol" w:hint="default"/>
+      </w:rPr>
+    </w:lvl>
+    <w:lvl w:ilvl="1" w:tplc="04090003" w:tentative="1">
+      <w:start w:val="1"/>
+      <w:numFmt w:val="bullet"/>
+      <w:lvlText w:val="o"/>
+      <w:lvlJc w:val="left"/>
+      <w:pPr>
+        <w:ind w:left="1440" w:hanging="360"/>
+      </w:pPr>
+      <w:rPr>
+        <w:rFonts w:ascii="Courier New" w:hAnsi="Courier New" w:cs="Courier New" w:hint="default"/>
+      </w:rPr>
+    </w:lvl>
+    <w:lvl w:ilvl="2" w:tplc="04090005" w:tentative="1">
+      <w:start w:val="1"/>
+      <w:numFmt w:val="bullet"/>
+      <w:lvlText w:val=""/>
+      <w:lvlJc w:val="left"/>
+      <w:pPr>
+        <w:ind w:left="2160" w:hanging="360"/>
+      </w:pPr>
+      <w:rPr>
+        <w:rFonts w:ascii="Wingdings" w:hAnsi="Wingdings" w:hint="default"/>
+      </w:rPr>
+    </w:lvl>
+    <w:lvl w:ilvl="3" w:tplc="04090001" w:tentative="1">
+      <w:start w:val="1"/>
+      <w:numFmt w:val="bullet"/>
+      <w:lvlText w:val=""/>
+      <w:lvlJc w:val="left"/>
+      <w:pPr>
+        <w:ind w:left="2880" w:hanging="360"/>
+      </w:pPr>
+      <w:rPr>
+        <w:rFonts w:ascii="Symbol" w:hAnsi="Symbol" w:hint="default"/>
+      </w:rPr>
+    </w:lvl>
+    <w:lvl w:ilvl="4" w:tplc="04090003" w:tentative="1">
+      <w:start w:val="1"/>
+      <w:numFmt w:val="bullet"/>
+      <w:lvlText w:val="o"/>
+      <w:lvlJc w:val="left"/>
+      <w:pPr>
+        <w:ind w:left="3600" w:hanging="360"/>
+      </w:pPr>
+      <w:rPr>
+        <w:rFonts w:ascii="Courier New" w:hAnsi="Courier New" w:cs="Courier New" w:hint="default"/>
+      </w:rPr>
+    </w:lvl>
+    <w:lvl w:ilvl="5" w:tplc="04090005" w:tentative="1">
+      <w:start w:val="1"/>
+      <w:numFmt w:val="bullet"/>
+      <w:lvlText w:val=""/>
+      <w:lvlJc w:val="left"/>
+      <w:pPr>
+        <w:ind w:left="4320" w:hanging="360"/>
+      </w:pPr>
+      <w:rPr>
+        <w:rFonts w:ascii="Wingdings" w:hAnsi="Wingdings" w:hint="default"/>
+      </w:rPr>
+    </w:lvl>
+    <w:lvl w:ilvl="6" w:tplc="04090001" w:tentative="1">
+      <w:start w:val="1"/>
+      <w:numFmt w:val="bullet"/>
+      <w:lvlText w:val=""/>
+      <w:lvlJc w:val="left"/>
+      <w:pPr>
+        <w:ind w:left="5040" w:hanging="360"/>
+      </w:pPr>
+      <w:rPr>
+        <w:rFonts w:ascii="Symbol" w:hAnsi="Symbol" w:hint="default"/>
+      </w:rPr>
+    </w:lvl>
+    <w:lvl w:ilvl="7" w:tplc="04090003" w:tentative="1">
+      <w:start w:val="1"/>
+      <w:numFmt w:val="bullet"/>
+      <w:lvlText w:val="o"/>
+      <w:lvlJc w:val="left"/>
+      <w:pPr>
+        <w:ind w:left="5760" w:hanging="360"/>
+      </w:pPr>
+      <w:rPr>
+        <w:rFonts w:ascii="Courier New" w:hAnsi="Courier New" w:cs="Courier New" w:hint="default"/>
+      </w:rPr>
+    </w:lvl>
+    <w:lvl w:ilvl="8" w:tplc="04090005" w:tentative="1">
+      <w:start w:val="1"/>
+      <w:numFmt w:val="bullet"/>
+      <w:lvlText w:val=""/>
+      <w:lvlJc w:val="left"/>
+      <w:pPr>
+        <w:ind w:left="6480" w:hanging="360"/>
+      </w:pPr>
+      <w:rPr>
+        <w:rFonts w:ascii="Wingdings" w:hAnsi="Wingdings" w:hint="default"/>
+      </w:rPr>
+    </w:lvl>
+  </w:abstractNum>
+  <w:abstractNum w:abstractNumId="1" w15:restartNumberingAfterBreak="0">
+    <w:nsid w:val="0AB73101"/>
+    <w:multiLevelType w:val="hybridMultilevel"/>
+    <w:tmpl w:val="86D2B8E0"/>
+    <w:lvl w:ilvl="0" w:tplc="04090001">
+      <w:start w:val="1"/>
+      <w:numFmt w:val="bullet"/>
+      <w:lvlText w:val=""/>
+      <w:lvlJc w:val="left"/>
+      <w:pPr>
+        <w:ind w:left="720" w:hanging="360"/>
+      </w:pPr>
+      <w:rPr>
+        <w:rFonts w:ascii="Symbol" w:hAnsi="Symbol" w:hint="default"/>
+      </w:rPr>
+    </w:lvl>
+    <w:lvl w:ilvl="1" w:tplc="04090003">
+      <w:start w:val="1"/>
+      <w:numFmt w:val="bullet"/>
+      <w:lvlText w:val="o"/>
+      <w:lvlJc w:val="left"/>
+      <w:pPr>
+        <w:ind w:left="1440" w:hanging="360"/>
+      </w:pPr>
+      <w:rPr>
+        <w:rFonts w:ascii="Courier New" w:hAnsi="Courier New" w:cs="Courier New" w:hint="default"/>
+      </w:rPr>
+    </w:lvl>
+    <w:lvl w:ilvl="2" w:tplc="04090005" w:tentative="1">
+      <w:start w:val="1"/>
+      <w:numFmt w:val="bullet"/>
+      <w:lvlText w:val=""/>
+      <w:lvlJc w:val="left"/>
+      <w:pPr>
+        <w:ind w:left="2160" w:hanging="360"/>
+      </w:pPr>
+      <w:rPr>
+        <w:rFonts w:ascii="Wingdings" w:hAnsi="Wingdings" w:hint="default"/>
+      </w:rPr>
+    </w:lvl>
+    <w:lvl w:ilvl="3" w:tplc="04090001" w:tentative="1">
+      <w:start w:val="1"/>
+      <w:numFmt w:val="bullet"/>
+      <w:lvlText w:val=""/>
+      <w:lvlJc w:val="left"/>
+      <w:pPr>
+        <w:ind w:left="2880" w:hanging="360"/>
+      </w:pPr>
+      <w:rPr>
+        <w:rFonts w:ascii="Symbol" w:hAnsi="Symbol" w:hint="default"/>
+      </w:rPr>
+    </w:lvl>
+    <w:lvl w:ilvl="4" w:tplc="04090003" w:tentative="1">
+      <w:start w:val="1"/>
+      <w:numFmt w:val="bullet"/>
+      <w:lvlText w:val="o"/>
+      <w:lvlJc w:val="left"/>
+      <w:pPr>
+        <w:ind w:left="3600" w:hanging="360"/>
+      </w:pPr>
+      <w:rPr>
+        <w:rFonts w:ascii="Courier New" w:hAnsi="Courier New" w:cs="Courier New" w:hint="default"/>
+      </w:rPr>
+    </w:lvl>
+    <w:lvl w:ilvl="5" w:tplc="04090005" w:tentative="1">
+      <w:start w:val="1"/>
+      <w:numFmt w:val="bullet"/>
+      <w:lvlText w:val=""/>
+      <w:lvlJc w:val="left"/>
+      <w:pPr>
+        <w:ind w:left="4320" w:hanging="360"/>
+      </w:pPr>
+      <w:rPr>
+        <w:rFonts w:ascii="Wingdings" w:hAnsi="Wingdings" w:hint="default"/>
+      </w:rPr>
+    </w:lvl>
+    <w:lvl w:ilvl="6" w:tplc="04090001" w:tentative="1">
+      <w:start w:val="1"/>
+      <w:numFmt w:val="bullet"/>
+      <w:lvlText w:val=""/>
+      <w:lvlJc w:val="left"/>
+      <w:pPr>
+        <w:ind w:left="5040" w:hanging="360"/>
+      </w:pPr>
+      <w:rPr>
+        <w:rFonts w:ascii="Symbol" w:hAnsi="Symbol" w:hint="default"/>
+      </w:rPr>
+    </w:lvl>
+    <w:lvl w:ilvl="7" w:tplc="04090003" w:tentative="1">
+      <w:start w:val="1"/>
+      <w:numFmt w:val="bullet"/>
+      <w:lvlText w:val="o"/>
+      <w:lvlJc w:val="left"/>
+      <w:pPr>
+        <w:ind w:left="5760" w:hanging="360"/>
+      </w:pPr>
+      <w:rPr>
+        <w:rFonts w:ascii="Courier New" w:hAnsi="Courier New" w:cs="Courier New" w:hint="default"/>
+      </w:rPr>
+    </w:lvl>
+    <w:lvl w:ilvl="8" w:tplc="04090005" w:tentative="1">
+      <w:start w:val="1"/>
+      <w:numFmt w:val="bullet"/>
+      <w:lvlText w:val=""/>
+      <w:lvlJc w:val="left"/>
+      <w:pPr>
+        <w:ind w:left="6480" w:hanging="360"/>
+      </w:pPr>
+      <w:rPr>
+        <w:rFonts w:ascii="Wingdings" w:hAnsi="Wingdings" w:hint="default"/>
+      </w:rPr>
+    </w:lvl>
+  </w:abstractNum>
+  <w:abstractNum w:abstractNumId="2" w15:restartNumberingAfterBreak="0">
+    <w:nsid w:val="10096438"/>
+    <w:multiLevelType w:val="hybridMultilevel"/>
+    <w:tmpl w:val="279AAD9C"/>
+    <w:lvl w:ilvl="0" w:tplc="04090001">
+      <w:start w:val="1"/>
+      <w:numFmt w:val="bullet"/>
+      <w:lvlText w:val=""/>
+      <w:lvlJc w:val="left"/>
+      <w:pPr>
+        <w:ind w:left="720" w:hanging="360"/>
+      </w:pPr>
+      <w:rPr>
+        <w:rFonts w:ascii="Symbol" w:hAnsi="Symbol" w:hint="default"/>
+      </w:rPr>
+    </w:lvl>
+    <w:lvl w:ilvl="1" w:tplc="04090003" w:tentative="1">
+      <w:start w:val="1"/>
+      <w:numFmt w:val="bullet"/>
+      <w:lvlText w:val="o"/>
+      <w:lvlJc w:val="left"/>
+      <w:pPr>
+        <w:ind w:left="1440" w:hanging="360"/>
+      </w:pPr>
+      <w:rPr>
+        <w:rFonts w:ascii="Courier New" w:hAnsi="Courier New" w:cs="Courier New" w:hint="default"/>
+      </w:rPr>
+    </w:lvl>
+    <w:lvl w:ilvl="2" w:tplc="04090005" w:tentative="1">
+      <w:start w:val="1"/>
+      <w:numFmt w:val="bullet"/>
+      <w:lvlText w:val=""/>
+      <w:lvlJc w:val="left"/>
+      <w:pPr>
+        <w:ind w:left="2160" w:hanging="360"/>
+      </w:pPr>
+      <w:rPr>
+        <w:rFonts w:ascii="Wingdings" w:hAnsi="Wingdings" w:hint="default"/>
+      </w:rPr>
+    </w:lvl>
+    <w:lvl w:ilvl="3" w:tplc="04090001" w:tentative="1">
+      <w:start w:val="1"/>
+      <w:numFmt w:val="bullet"/>
+      <w:lvlText w:val=""/>
+      <w:lvlJc w:val="left"/>
+      <w:pPr>
+        <w:ind w:left="2880" w:hanging="360"/>
+      </w:pPr>
+      <w:rPr>
+        <w:rFonts w:ascii="Symbol" w:hAnsi="Symbol" w:hint="default"/>
+      </w:rPr>
+    </w:lvl>
+    <w:lvl w:ilvl="4" w:tplc="04090003" w:tentative="1">
+      <w:start w:val="1"/>
+      <w:numFmt w:val="bullet"/>
+      <w:lvlText w:val="o"/>
+      <w:lvlJc w:val="left"/>
+      <w:pPr>
+        <w:ind w:left="3600" w:hanging="360"/>
+      </w:pPr>
+      <w:rPr>
+        <w:rFonts w:ascii="Courier New" w:hAnsi="Courier New" w:cs="Courier New" w:hint="default"/>
+      </w:rPr>
+    </w:lvl>
+    <w:lvl w:ilvl="5" w:tplc="04090005" w:tentative="1">
+      <w:start w:val="1"/>
+      <w:numFmt w:val="bullet"/>
+      <w:lvlText w:val=""/>
+      <w:lvlJc w:val="left"/>
+      <w:pPr>
+        <w:ind w:left="4320" w:hanging="360"/>
+      </w:pPr>
+      <w:rPr>
+        <w:rFonts w:ascii="Wingdings" w:hAnsi="Wingdings" w:hint="default"/>
+      </w:rPr>
+    </w:lvl>
+    <w:lvl w:ilvl="6" w:tplc="04090001" w:tentative="1">
+      <w:start w:val="1"/>
+      <w:numFmt w:val="bullet"/>
+      <w:lvlText w:val=""/>
+      <w:lvlJc w:val="left"/>
+      <w:pPr>
+        <w:ind w:left="5040" w:hanging="360"/>
+      </w:pPr>
+      <w:rPr>
+        <w:rFonts w:ascii="Symbol" w:hAnsi="Symbol" w:hint="default"/>
+      </w:rPr>
+    </w:lvl>
+    <w:lvl w:ilvl="7" w:tplc="04090003" w:tentative="1">
+      <w:start w:val="1"/>
+      <w:numFmt w:val="bullet"/>
+      <w:lvlText w:val="o"/>
+      <w:lvlJc w:val="left"/>
+      <w:pPr>
+        <w:ind w:left="5760" w:hanging="360"/>
+      </w:pPr>
+      <w:rPr>
+        <w:rFonts w:ascii="Courier New" w:hAnsi="Courier New" w:cs="Courier New" w:hint="default"/>
+      </w:rPr>
+    </w:lvl>
+    <w:lvl w:ilvl="8" w:tplc="04090005" w:tentative="1">
+      <w:start w:val="1"/>
+      <w:numFmt w:val="bullet"/>
+      <w:lvlText w:val=""/>
+      <w:lvlJc w:val="left"/>
+      <w:pPr>
+        <w:ind w:left="6480" w:hanging="360"/>
+      </w:pPr>
+      <w:rPr>
+        <w:rFonts w:ascii="Wingdings" w:hAnsi="Wingdings" w:hint="default"/>
+      </w:rPr>
+    </w:lvl>
+  </w:abstractNum>
+  <w:abstractNum w:abstractNumId="3" w15:restartNumberingAfterBreak="0">
     <w:nsid w:val="7DA8633A"/>
     <w:multiLevelType w:val="hybridMultilevel"/>
     <w:tmpl w:val="09EE2950"/>
@@ -353,7 +1128,16 @@
     </w:lvl>
   </w:abstractNum>
   <w:num w:numId="1">
+    <w:abstractNumId w:val="3"/>
+  </w:num>
+  <w:num w:numId="2">
     <w:abstractNumId w:val="0"/>
+  </w:num>
+  <w:num w:numId="3">
+    <w:abstractNumId w:val="2"/>
+  </w:num>
+  <w:num w:numId="4">
+    <w:abstractNumId w:val="1"/>
   </w:num>
 </w:numbering>
 </file>
@@ -794,6 +1578,44 @@
       <w:contextualSpacing/>
     </w:pPr>
   </w:style>
+  <w:style w:type="character" w:styleId="Hyperlink">
+    <w:name w:val="Hyperlink"/>
+    <w:basedOn w:val="DefaultParagraphFont"/>
+    <w:uiPriority w:val="99"/>
+    <w:unhideWhenUsed/>
+    <w:rsid w:val="00D5168F"/>
+    <w:rPr>
+      <w:color w:val="0563C1" w:themeColor="hyperlink"/>
+      <w:u w:val="single"/>
+    </w:rPr>
+  </w:style>
+  <w:style w:type="character" w:styleId="UnresolvedMention">
+    <w:name w:val="Unresolved Mention"/>
+    <w:basedOn w:val="DefaultParagraphFont"/>
+    <w:uiPriority w:val="99"/>
+    <w:semiHidden/>
+    <w:unhideWhenUsed/>
+    <w:rsid w:val="00D5168F"/>
+    <w:rPr>
+      <w:color w:val="605E5C"/>
+      <w:shd w:val="clear" w:color="auto" w:fill="E1DFDD"/>
+    </w:rPr>
+  </w:style>
+  <w:style w:type="character" w:customStyle="1" w:styleId="fontstyle01">
+    <w:name w:val="fontstyle01"/>
+    <w:basedOn w:val="DefaultParagraphFont"/>
+    <w:rsid w:val="007A2EC9"/>
+    <w:rPr>
+      <w:rFonts w:ascii="Calibri" w:hAnsi="Calibri" w:cs="Calibri" w:hint="default"/>
+      <w:b w:val="0"/>
+      <w:bCs w:val="0"/>
+      <w:i w:val="0"/>
+      <w:iCs w:val="0"/>
+      <w:color w:val="333333"/>
+      <w:sz w:val="24"/>
+      <w:szCs w:val="24"/>
+    </w:rPr>
+  </w:style>
 </w:styles>
 </file>
 

</xml_diff>

<commit_message>
Made the changes requested by Cesar.
</commit_message>
<xml_diff>
--- a/Documents/GettingStarted.docx
+++ b/Documents/GettingStarted.docx
@@ -1,6 +1,6 @@
 
 <file path=word/document.xml><?xml version="1.0" encoding="utf-8"?>
-<w:document xmlns:wpc="http://schemas.microsoft.com/office/word/2010/wordprocessingCanvas" xmlns:cx="http://schemas.microsoft.com/office/drawing/2014/chartex" xmlns:cx1="http://schemas.microsoft.com/office/drawing/2015/9/8/chartex" xmlns:cx2="http://schemas.microsoft.com/office/drawing/2015/10/21/chartex" xmlns:cx3="http://schemas.microsoft.com/office/drawing/2016/5/9/chartex" xmlns:cx4="http://schemas.microsoft.com/office/drawing/2016/5/10/chartex" xmlns:cx5="http://schemas.microsoft.com/office/drawing/2016/5/11/chartex" xmlns:cx6="http://schemas.microsoft.com/office/drawing/2016/5/12/chartex" xmlns:cx7="http://schemas.microsoft.com/office/drawing/2016/5/13/chartex" xmlns:cx8="http://schemas.microsoft.com/office/drawing/2016/5/14/chartex" xmlns:mc="http://schemas.openxmlformats.org/markup-compatibility/2006" xmlns:aink="http://schemas.microsoft.com/office/drawing/2016/ink" xmlns:am3d="http://schemas.microsoft.com/office/drawing/2017/model3d" xmlns:o="urn:schemas-microsoft-com:office:office" xmlns:r="http://schemas.openxmlformats.org/officeDocument/2006/relationships" xmlns:m="http://schemas.openxmlformats.org/officeDocument/2006/math" xmlns:v="urn:schemas-microsoft-com:vml" xmlns:wp14="http://schemas.microsoft.com/office/word/2010/wordprocessingDrawing" xmlns:wp="http://schemas.openxmlformats.org/drawingml/2006/wordprocessingDrawing" xmlns:w10="urn:schemas-microsoft-com:office:word" xmlns:w="http://schemas.openxmlformats.org/wordprocessingml/2006/main" xmlns:w14="http://schemas.microsoft.com/office/word/2010/wordml" xmlns:w15="http://schemas.microsoft.com/office/word/2012/wordml" xmlns:w16cid="http://schemas.microsoft.com/office/word/2016/wordml/cid" xmlns:w16se="http://schemas.microsoft.com/office/word/2015/wordml/symex" xmlns:wpg="http://schemas.microsoft.com/office/word/2010/wordprocessingGroup" xmlns:wpi="http://schemas.microsoft.com/office/word/2010/wordprocessingInk" xmlns:wne="http://schemas.microsoft.com/office/word/2006/wordml" xmlns:wps="http://schemas.microsoft.com/office/word/2010/wordprocessingShape" mc:Ignorable="w14 w15 w16se w16cid wp14">
+<w:document xmlns:wpc="http://schemas.microsoft.com/office/word/2010/wordprocessingCanvas" xmlns:mc="http://schemas.openxmlformats.org/markup-compatibility/2006" xmlns:o="urn:schemas-microsoft-com:office:office" xmlns:r="http://schemas.openxmlformats.org/officeDocument/2006/relationships" xmlns:m="http://schemas.openxmlformats.org/officeDocument/2006/math" xmlns:v="urn:schemas-microsoft-com:vml" xmlns:wp14="http://schemas.microsoft.com/office/word/2010/wordprocessingDrawing" xmlns:wp="http://schemas.openxmlformats.org/drawingml/2006/wordprocessingDrawing" xmlns:w10="urn:schemas-microsoft-com:office:word" xmlns:w="http://schemas.openxmlformats.org/wordprocessingml/2006/main" xmlns:w14="http://schemas.microsoft.com/office/word/2010/wordml" xmlns:w15="http://schemas.microsoft.com/office/word/2012/wordml" xmlns:wpg="http://schemas.microsoft.com/office/word/2010/wordprocessingGroup" xmlns:wpi="http://schemas.microsoft.com/office/word/2010/wordprocessingInk" xmlns:wne="http://schemas.microsoft.com/office/word/2006/wordml" xmlns:wps="http://schemas.microsoft.com/office/word/2010/wordprocessingShape" mc:Ignorable="w14 w15 wp14">
   <w:body>
     <w:p>
       <w:pPr>
@@ -94,20 +94,27 @@
         <w:rPr>
           <w:b/>
         </w:rPr>
-        <w:t>Who is pillbox?</w:t>
-      </w:r>
-    </w:p>
-    <w:p>
-      <w:r>
-        <w:t xml:space="preserve">Pillbox is a small </w:t>
-      </w:r>
-      <w:proofErr w:type="gramStart"/>
-      <w:r>
-        <w:t>3 person</w:t>
-      </w:r>
-      <w:proofErr w:type="gramEnd"/>
-      <w:r>
-        <w:t xml:space="preserve"> </w:t>
+        <w:t xml:space="preserve">Who is </w:t>
+      </w:r>
+      <w:r>
+        <w:rPr>
+          <w:b/>
+        </w:rPr>
+        <w:t>Pillbox</w:t>
+      </w:r>
+      <w:r>
+        <w:rPr>
+          <w:b/>
+        </w:rPr>
+        <w:t>?</w:t>
+      </w:r>
+    </w:p>
+    <w:p>
+      <w:r>
+        <w:t>Pillbox</w:t>
+      </w:r>
+      <w:r>
+        <w:t xml:space="preserve"> is a small 3 person </w:t>
       </w:r>
       <w:r>
         <w:t xml:space="preserve">software engineering startup working in the health industry. </w:t>
@@ -150,28 +157,29 @@
           <w:numId w:val="2"/>
         </w:numPr>
       </w:pPr>
-      <w:proofErr w:type="spellStart"/>
-      <w:r>
-        <w:t>Madeeha</w:t>
-      </w:r>
-      <w:proofErr w:type="spellEnd"/>
-      <w:r>
-        <w:t xml:space="preserve"> Khan</w:t>
-      </w:r>
-    </w:p>
-    <w:p>
-      <w:pPr>
-        <w:pStyle w:val="ListParagraph"/>
-      </w:pPr>
-    </w:p>
-    <w:p>
-      <w:pPr>
-        <w:spacing w:after="0" w:line="240" w:lineRule="auto"/>
-      </w:pPr>
-      <w:r>
+      <w:r>
+        <w:t>Madeeha Khan</w:t>
+      </w:r>
+      <w:bookmarkStart w:id="0" w:name="_GoBack"/>
+      <w:bookmarkEnd w:id="0"/>
+    </w:p>
+    <w:p>
+      <w:pPr>
+        <w:spacing w:line="240" w:lineRule="auto"/>
+        <w:rPr>
+          <w:b/>
+        </w:rPr>
+      </w:pPr>
+      <w:r>
+        <w:rPr>
+          <w:b/>
+        </w:rPr>
         <w:t xml:space="preserve">Our </w:t>
       </w:r>
       <w:r>
+        <w:rPr>
+          <w:b/>
+        </w:rPr>
         <w:t>Mission Statement</w:t>
       </w:r>
     </w:p>
@@ -198,16 +206,16 @@
     </w:p>
     <w:p>
       <w:r>
-        <w:t xml:space="preserve">We are currently in the process of creating a multi-platform application called “pillbox”.  </w:t>
-      </w:r>
-      <w:r>
-        <w:t xml:space="preserve">Our team uses the waterfall methodology which means we work on all aspects of the software development lifecycle. Our team </w:t>
-      </w:r>
-      <w:r>
-        <w:t>gathers</w:t>
-      </w:r>
-      <w:r>
-        <w:t xml:space="preserve"> requirements, create the designs, implement design into code, test our software, and maintain our software. </w:t>
+        <w:t>We are currently in the process of creating a multi-platform application called “</w:t>
+      </w:r>
+      <w:r>
+        <w:t>Pillbox</w:t>
+      </w:r>
+      <w:r>
+        <w:t xml:space="preserve">”.  </w:t>
+      </w:r>
+      <w:r>
+        <w:t xml:space="preserve">Our team uses the waterfall methodology which means we work on all aspects of the software development lifecycle. Our team gathers requirements, create the designs, implement design into code, test our software, and maintain our software. </w:t>
       </w:r>
     </w:p>
     <w:p>
@@ -225,21 +233,38 @@
     </w:p>
     <w:p>
       <w:r>
-        <w:t>The idea behind Pillbox is to build an application which will help patients and pharmacists better keep track of medication dispensary and usage. The application is mainly geared towards patients, and will serve a wide range of users, including the elderly and children. \\</w:t>
-      </w:r>
-    </w:p>
-    <w:p/>
-    <w:p>
-      <w:pPr>
-        <w:rPr>
-          <w:b/>
-        </w:rPr>
-      </w:pPr>
-      <w:r>
-        <w:rPr>
-          <w:b/>
-        </w:rPr>
-        <w:t>The pillbox app</w:t>
+        <w:t xml:space="preserve">The idea behind </w:t>
+      </w:r>
+      <w:r>
+        <w:t>Pillbox</w:t>
+      </w:r>
+      <w:r>
+        <w:t xml:space="preserve"> is to build an application which will help patients and pharmacists better keep track of medication dispensary and usage. The application is mainly geared towards patients, and will serve a wide range of users, including the elderly and children. \\</w:t>
+      </w:r>
+    </w:p>
+    <w:p>
+      <w:pPr>
+        <w:rPr>
+          <w:b/>
+        </w:rPr>
+      </w:pPr>
+      <w:r>
+        <w:rPr>
+          <w:b/>
+        </w:rPr>
+        <w:t xml:space="preserve">The </w:t>
+      </w:r>
+      <w:r>
+        <w:rPr>
+          <w:b/>
+        </w:rPr>
+        <w:t>Pillbox</w:t>
+      </w:r>
+      <w:r>
+        <w:rPr>
+          <w:b/>
+        </w:rPr>
+        <w:t xml:space="preserve"> app</w:t>
       </w:r>
     </w:p>
     <w:p>
@@ -249,25 +274,7 @@
     </w:p>
     <w:p>
       <w:r>
-        <w:t>The target audience of the application are people who use medication regularly. It is directed</w:t>
-      </w:r>
-      <w:r>
-        <w:t xml:space="preserve"> </w:t>
-      </w:r>
-      <w:r>
-        <w:t>especially to those who experience chronic illnesses, the elderly and/or anyone who may need</w:t>
-      </w:r>
-      <w:r>
-        <w:t xml:space="preserve"> </w:t>
-      </w:r>
-      <w:r>
-        <w:t>assistance taking medication. The goal for the application is to be easily accessible and effortless to</w:t>
-      </w:r>
-      <w:r>
-        <w:t xml:space="preserve"> </w:t>
-      </w:r>
-      <w:r>
-        <w:t>use, as well as low in data, storage.</w:t>
+        <w:t>The target audience of the application are people who use medication regularly. It is directed especially to those who experience chronic illnesses, the elderly and/or anyone who may need assistance taking medication. The goal for the application is to be easily accessible and effortless to use, as well as low in data, storage.</w:t>
       </w:r>
     </w:p>
     <w:p/>
@@ -277,6 +284,7 @@
         <w:rPr>
           <w:noProof/>
         </w:rPr>
+        <w:lastRenderedPageBreak/>
         <w:drawing>
           <wp:inline distT="0" distB="0" distL="0" distR="0" wp14:anchorId="20FC0480" wp14:editId="77F147A8">
             <wp:extent cx="5939790" cy="3713480"/>
@@ -329,16 +337,7 @@
     </w:p>
     <w:p>
       <w:r>
-        <w:t>The above diagram illustrates the three actors and their role with interacting with the system. An</w:t>
-      </w:r>
-      <w:r>
-        <w:t xml:space="preserve"> </w:t>
-      </w:r>
-      <w:r>
-        <w:t>actor is a role played by one of three users:</w:t>
-      </w:r>
-      <w:r>
-        <w:t xml:space="preserve"> </w:t>
+        <w:t xml:space="preserve">The above diagram illustrates the three actors and their role with interacting with the system. An actor is a role played by one of three users: </w:t>
       </w:r>
     </w:p>
     <w:p>
@@ -350,13 +349,7 @@
         </w:numPr>
       </w:pPr>
       <w:r>
-        <w:t>the user, who can view their medication information, adding new prescriptions, receive</w:t>
-      </w:r>
-      <w:r>
-        <w:t xml:space="preserve"> </w:t>
-      </w:r>
-      <w:r>
-        <w:t>reminders to take medication and add pharmacy information.</w:t>
+        <w:t>the user, who can view their medication information, adding new prescriptions, receive reminders to take medication and add pharmacy information.</w:t>
       </w:r>
     </w:p>
     <w:p>
@@ -379,22 +372,13 @@
           <w:numId w:val="4"/>
         </w:numPr>
       </w:pPr>
-      <w:r>
-        <w:t xml:space="preserve">the pharmacist, so the user can build a trusting relationship with their </w:t>
-      </w:r>
       <w:proofErr w:type="gramStart"/>
       <w:r>
-        <w:t>pharmacist, and</w:t>
+        <w:t>the</w:t>
       </w:r>
       <w:proofErr w:type="gramEnd"/>
       <w:r>
-        <w:t xml:space="preserve"> can</w:t>
-      </w:r>
-      <w:r>
-        <w:t xml:space="preserve"> </w:t>
-      </w:r>
-      <w:r>
-        <w:t>easily ask any questions and bring up any concerns they may have.</w:t>
+        <w:t xml:space="preserve"> pharmacist, so the user can build a trusting relationship with their pharmacist, and can easily ask any questions and bring up any concerns they may have.</w:t>
       </w:r>
     </w:p>
     <w:p>
@@ -406,13 +390,7 @@
         </w:numPr>
       </w:pPr>
       <w:r>
-        <w:t>This, we think, is essential, as patients who have a follow-up with their healthcare professional discontinue</w:t>
-      </w:r>
-      <w:r>
-        <w:t xml:space="preserve"> </w:t>
-      </w:r>
-      <w:r>
-        <w:t xml:space="preserve">medication a little less </w:t>
+        <w:t xml:space="preserve">This, we think, is essential, as patients who have a follow-up with their healthcare professional discontinue medication a little less </w:t>
       </w:r>
       <w:proofErr w:type="spellStart"/>
       <w:r>
@@ -425,21 +403,7 @@
     </w:p>
     <w:p>
       <w:r>
-        <w:t>For the mobile application we are using the Ionic Framework which uses HTML, CSS, Angular, and Typescript. Our server is written in .Net Core and we use SQL for storing and retrieving data.</w:t>
-      </w:r>
-      <w:r>
-        <w:t xml:space="preserve"> </w:t>
-      </w:r>
-      <w:r>
-        <w:t xml:space="preserve">If you are interested or would like to learn more about these </w:t>
-      </w:r>
-      <w:proofErr w:type="gramStart"/>
-      <w:r>
-        <w:t>technologies</w:t>
-      </w:r>
-      <w:proofErr w:type="gramEnd"/>
-      <w:r>
-        <w:t xml:space="preserve"> feel free to user the links below.</w:t>
+        <w:t>For the mobile application we are using the Ionic Framework which uses HTML, CSS, Angular, and Typescript. Our server is written in .Net Core and we use SQL for storing and retrieving data. If you are interested or would like to learn more about these technologies feel free to user the links below.</w:t>
       </w:r>
     </w:p>
     <w:p>
@@ -505,24 +469,24 @@
         <w:rPr>
           <w:b/>
         </w:rPr>
+        <w:t>Our Google Drive and Gi</w:t>
+      </w:r>
+      <w:r>
+        <w:rPr>
+          <w:b/>
+        </w:rPr>
+        <w:t>t</w:t>
+      </w:r>
+      <w:r>
+        <w:rPr>
+          <w:b/>
+        </w:rPr>
+        <w:t>hub Repository</w:t>
+      </w:r>
+    </w:p>
+    <w:p>
+      <w:r>
         <w:lastRenderedPageBreak/>
-        <w:t>Our Google Drive and Gi</w:t>
-      </w:r>
-      <w:r>
-        <w:rPr>
-          <w:b/>
-        </w:rPr>
-        <w:t>t</w:t>
-      </w:r>
-      <w:r>
-        <w:rPr>
-          <w:b/>
-        </w:rPr>
-        <w:t>hub Repository</w:t>
-      </w:r>
-    </w:p>
-    <w:p>
-      <w:r>
         <w:t>This is where you can find all our documents and projects</w:t>
       </w:r>
     </w:p>
@@ -587,8 +551,6 @@
       <w:r>
         <w:t xml:space="preserve"> </w:t>
       </w:r>
-      <w:bookmarkStart w:id="0" w:name="_GoBack"/>
-      <w:bookmarkEnd w:id="0"/>
       <w:r>
         <w:t>(How we complete our work)</w:t>
       </w:r>
@@ -618,7 +580,13 @@
         <w:t>Pillbox poster</w:t>
       </w:r>
       <w:r>
-        <w:t xml:space="preserve"> (General information about the pillbox app)</w:t>
+        <w:t xml:space="preserve"> </w:t>
+      </w:r>
+      <w:r>
+        <w:t>(General information about the P</w:t>
+      </w:r>
+      <w:r>
+        <w:t>illbox app)</w:t>
       </w:r>
     </w:p>
     <w:p>
@@ -646,7 +614,13 @@
         <w:t>SRS Document</w:t>
       </w:r>
       <w:r>
-        <w:t xml:space="preserve"> (Detailed design document about the pillbox app. Don’t worry too much about the details, just give it a quick read)</w:t>
+        <w:t xml:space="preserve"> (Deta</w:t>
+      </w:r>
+      <w:r>
+        <w:t>iled design document about the P</w:t>
+      </w:r>
+      <w:r>
+        <w:t>illbox app. Don’t worry too much about the details, just give it a quick read)</w:t>
       </w:r>
     </w:p>
     <w:p>
@@ -674,7 +648,7 @@
 </file>
 
 <file path=word/numbering.xml><?xml version="1.0" encoding="utf-8"?>
-<w:numbering xmlns:wpc="http://schemas.microsoft.com/office/word/2010/wordprocessingCanvas" xmlns:cx="http://schemas.microsoft.com/office/drawing/2014/chartex" xmlns:cx1="http://schemas.microsoft.com/office/drawing/2015/9/8/chartex" xmlns:cx2="http://schemas.microsoft.com/office/drawing/2015/10/21/chartex" xmlns:cx3="http://schemas.microsoft.com/office/drawing/2016/5/9/chartex" xmlns:cx4="http://schemas.microsoft.com/office/drawing/2016/5/10/chartex" xmlns:cx5="http://schemas.microsoft.com/office/drawing/2016/5/11/chartex" xmlns:cx6="http://schemas.microsoft.com/office/drawing/2016/5/12/chartex" xmlns:cx7="http://schemas.microsoft.com/office/drawing/2016/5/13/chartex" xmlns:cx8="http://schemas.microsoft.com/office/drawing/2016/5/14/chartex" xmlns:mc="http://schemas.openxmlformats.org/markup-compatibility/2006" xmlns:aink="http://schemas.microsoft.com/office/drawing/2016/ink" xmlns:am3d="http://schemas.microsoft.com/office/drawing/2017/model3d" xmlns:o="urn:schemas-microsoft-com:office:office" xmlns:r="http://schemas.openxmlformats.org/officeDocument/2006/relationships" xmlns:m="http://schemas.openxmlformats.org/officeDocument/2006/math" xmlns:v="urn:schemas-microsoft-com:vml" xmlns:wp14="http://schemas.microsoft.com/office/word/2010/wordprocessingDrawing" xmlns:wp="http://schemas.openxmlformats.org/drawingml/2006/wordprocessingDrawing" xmlns:w10="urn:schemas-microsoft-com:office:word" xmlns:w="http://schemas.openxmlformats.org/wordprocessingml/2006/main" xmlns:w14="http://schemas.microsoft.com/office/word/2010/wordml" xmlns:w15="http://schemas.microsoft.com/office/word/2012/wordml" xmlns:w16cid="http://schemas.microsoft.com/office/word/2016/wordml/cid" xmlns:w16se="http://schemas.microsoft.com/office/word/2015/wordml/symex" xmlns:wpg="http://schemas.microsoft.com/office/word/2010/wordprocessingGroup" xmlns:wpi="http://schemas.microsoft.com/office/word/2010/wordprocessingInk" xmlns:wne="http://schemas.microsoft.com/office/word/2006/wordml" xmlns:wps="http://schemas.microsoft.com/office/word/2010/wordprocessingShape" mc:Ignorable="w14 w15 w16se w16cid wp14">
+<w:numbering xmlns:wpc="http://schemas.microsoft.com/office/word/2010/wordprocessingCanvas" xmlns:mc="http://schemas.openxmlformats.org/markup-compatibility/2006" xmlns:o="urn:schemas-microsoft-com:office:office" xmlns:r="http://schemas.openxmlformats.org/officeDocument/2006/relationships" xmlns:m="http://schemas.openxmlformats.org/officeDocument/2006/math" xmlns:v="urn:schemas-microsoft-com:vml" xmlns:wp14="http://schemas.microsoft.com/office/word/2010/wordprocessingDrawing" xmlns:wp="http://schemas.openxmlformats.org/drawingml/2006/wordprocessingDrawing" xmlns:w10="urn:schemas-microsoft-com:office:word" xmlns:w="http://schemas.openxmlformats.org/wordprocessingml/2006/main" xmlns:w14="http://schemas.microsoft.com/office/word/2010/wordml" xmlns:w15="http://schemas.microsoft.com/office/word/2012/wordml" xmlns:wpg="http://schemas.microsoft.com/office/word/2010/wordprocessingGroup" xmlns:wpi="http://schemas.microsoft.com/office/word/2010/wordprocessingInk" xmlns:wne="http://schemas.microsoft.com/office/word/2006/wordml" xmlns:wps="http://schemas.microsoft.com/office/word/2010/wordprocessingShape" mc:Ignorable="w14 w15 wp14">
   <w:abstractNum w:abstractNumId="0" w15:restartNumberingAfterBreak="0">
     <w:nsid w:val="091B0D35"/>
     <w:multiLevelType w:val="hybridMultilevel"/>
@@ -1143,7 +1117,7 @@
 </file>
 
 <file path=word/styles.xml><?xml version="1.0" encoding="utf-8"?>
-<w:styles xmlns:mc="http://schemas.openxmlformats.org/markup-compatibility/2006" xmlns:r="http://schemas.openxmlformats.org/officeDocument/2006/relationships" xmlns:w="http://schemas.openxmlformats.org/wordprocessingml/2006/main" xmlns:w14="http://schemas.microsoft.com/office/word/2010/wordml" xmlns:w15="http://schemas.microsoft.com/office/word/2012/wordml" xmlns:w16cid="http://schemas.microsoft.com/office/word/2016/wordml/cid" xmlns:w16se="http://schemas.microsoft.com/office/word/2015/wordml/symex" mc:Ignorable="w14 w15 w16se w16cid">
+<w:styles xmlns:mc="http://schemas.openxmlformats.org/markup-compatibility/2006" xmlns:r="http://schemas.openxmlformats.org/officeDocument/2006/relationships" xmlns:w="http://schemas.openxmlformats.org/wordprocessingml/2006/main" xmlns:w14="http://schemas.microsoft.com/office/word/2010/wordml" xmlns:w15="http://schemas.microsoft.com/office/word/2012/wordml" mc:Ignorable="w14 w15">
   <w:docDefaults>
     <w:rPrDefault>
       <w:rPr>
@@ -1159,7 +1133,7 @@
       </w:pPr>
     </w:pPrDefault>
   </w:docDefaults>
-  <w:latentStyles w:defLockedState="0" w:defUIPriority="99" w:defSemiHidden="0" w:defUnhideWhenUsed="0" w:defQFormat="0" w:count="375">
+  <w:latentStyles w:defLockedState="0" w:defUIPriority="99" w:defSemiHidden="0" w:defUnhideWhenUsed="0" w:defQFormat="0" w:count="371">
     <w:lsdException w:name="Normal" w:uiPriority="0" w:qFormat="1"/>
     <w:lsdException w:name="heading 1" w:uiPriority="9" w:qFormat="1"/>
     <w:lsdException w:name="heading 2" w:semiHidden="1" w:uiPriority="9" w:unhideWhenUsed="1" w:qFormat="1"/>
@@ -1531,10 +1505,6 @@
     <w:lsdException w:name="List Table 5 Dark Accent 6" w:uiPriority="50"/>
     <w:lsdException w:name="List Table 6 Colorful Accent 6" w:uiPriority="51"/>
     <w:lsdException w:name="List Table 7 Colorful Accent 6" w:uiPriority="52"/>
-    <w:lsdException w:name="Mention" w:semiHidden="1" w:unhideWhenUsed="1"/>
-    <w:lsdException w:name="Smart Hyperlink" w:semiHidden="1" w:unhideWhenUsed="1"/>
-    <w:lsdException w:name="Hashtag" w:semiHidden="1" w:unhideWhenUsed="1"/>
-    <w:lsdException w:name="Unresolved Mention" w:semiHidden="1" w:unhideWhenUsed="1"/>
   </w:latentStyles>
   <w:style w:type="paragraph" w:default="1" w:styleId="Normal">
     <w:name w:val="Normal"/>
@@ -1589,7 +1559,7 @@
       <w:u w:val="single"/>
     </w:rPr>
   </w:style>
-  <w:style w:type="character" w:styleId="UnresolvedMention">
+  <w:style w:type="character" w:customStyle="1" w:styleId="UnresolvedMention">
     <w:name w:val="Unresolved Mention"/>
     <w:basedOn w:val="DefaultParagraphFont"/>
     <w:uiPriority w:val="99"/>

</xml_diff>

<commit_message>
final updates for getting started doc
</commit_message>
<xml_diff>
--- a/Documents/GettingStarted.docx
+++ b/Documents/GettingStarted.docx
@@ -160,8 +160,6 @@
       <w:r>
         <w:t>Madeeha Khan</w:t>
       </w:r>
-      <w:bookmarkStart w:id="0" w:name="_GoBack"/>
-      <w:bookmarkEnd w:id="0"/>
     </w:p>
     <w:p>
       <w:pPr>
@@ -465,10 +463,18 @@
           <w:b/>
         </w:rPr>
       </w:pPr>
-      <w:r>
-        <w:rPr>
-          <w:b/>
-        </w:rPr>
+    </w:p>
+    <w:p>
+      <w:pPr>
+        <w:rPr>
+          <w:b/>
+        </w:rPr>
+      </w:pPr>
+      <w:r>
+        <w:rPr>
+          <w:b/>
+        </w:rPr>
+        <w:lastRenderedPageBreak/>
         <w:t>Our Google Drive and Gi</w:t>
       </w:r>
       <w:r>
@@ -486,7 +492,6 @@
     </w:p>
     <w:p>
       <w:r>
-        <w:lastRenderedPageBreak/>
         <w:t>This is where you can find all our documents and projects</w:t>
       </w:r>
     </w:p>
@@ -558,13 +563,36 @@
     <w:p>
       <w:pPr>
         <w:pStyle w:val="ListParagraph"/>
+        <w:numPr>
+          <w:ilvl w:val="0"/>
+          <w:numId w:val="1"/>
+        </w:numPr>
+        <w:rPr>
+          <w:rStyle w:val="Hyperlink"/>
+          <w:color w:val="auto"/>
+          <w:u w:val="none"/>
+        </w:rPr>
       </w:pPr>
       <w:hyperlink r:id="rId12" w:history="1">
         <w:r>
           <w:rPr>
             <w:rStyle w:val="Hyperlink"/>
           </w:rPr>
-          <w:t>https://github.com/MadeehaKhan/Pillbox/blob/master/Documents/PillboxWorkingAgreement.docx</w:t>
+          <w:t>https:/</w:t>
+        </w:r>
+        <w:bookmarkStart w:id="0" w:name="_GoBack"/>
+        <w:bookmarkEnd w:id="0"/>
+        <w:r>
+          <w:rPr>
+            <w:rStyle w:val="Hyperlink"/>
+          </w:rPr>
+          <w:t>/</w:t>
+        </w:r>
+        <w:r>
+          <w:rPr>
+            <w:rStyle w:val="Hyperlink"/>
+          </w:rPr>
+          <w:t>github.com/MadeehaKhan/Pillbox/blob/master/Documents/PillboxWorkingAgreement.pdf</w:t>
         </w:r>
       </w:hyperlink>
     </w:p>
@@ -1586,6 +1614,18 @@
       <w:szCs w:val="24"/>
     </w:rPr>
   </w:style>
+  <w:style w:type="character" w:styleId="FollowedHyperlink">
+    <w:name w:val="FollowedHyperlink"/>
+    <w:basedOn w:val="DefaultParagraphFont"/>
+    <w:uiPriority w:val="99"/>
+    <w:semiHidden/>
+    <w:unhideWhenUsed/>
+    <w:rsid w:val="00200AAB"/>
+    <w:rPr>
+      <w:color w:val="954F72" w:themeColor="followedHyperlink"/>
+      <w:u w:val="single"/>
+    </w:rPr>
+  </w:style>
 </w:styles>
 </file>
 

</xml_diff>